<commit_message>
simple kriging started working without for loop but has not been tested yet
</commit_message>
<xml_diff>
--- a/tests/variogram01.docx
+++ b/tests/variogram01.docx
@@ -1950,31 +1950,17 @@
     <w:p>
       <w:pPr>
         <w:rPr>
-          <w:noProof/>
-          <w:color w:val="FF0000"/>
-        </w:rPr>
-      </w:pPr>
-      <w:r>
-        <w:rPr>
-          <w:noProof/>
-          <w:color w:val="FF0000"/>
-        </w:rPr>
-        <w:br w:type="page"/>
-      </w:r>
-    </w:p>
-    <w:p>
-      <w:pPr>
-        <w:rPr>
           <w:b/>
           <w:noProof/>
         </w:rPr>
       </w:pPr>
+      <w:bookmarkStart w:id="0" w:name="_GoBack"/>
+      <w:bookmarkEnd w:id="0"/>
       <w:r>
         <w:rPr>
           <w:b/>
           <w:noProof/>
         </w:rPr>
-        <w:lastRenderedPageBreak/>
         <w:t>Solution</w:t>
       </w:r>
     </w:p>
@@ -3462,8 +3448,6 @@
         </w:rPr>
         <w:t>n</w:t>
       </w:r>
-      <w:bookmarkStart w:id="0" w:name="_GoBack"/>
-      <w:bookmarkEnd w:id="0"/>
       <w:r>
         <w:rPr>
           <w:noProof/>

</xml_diff>